<commit_message>
Linux python and pip
</commit_message>
<xml_diff>
--- a/Linux.docx
+++ b/Linux.docx
@@ -2900,6 +2900,7 @@
       </w:pPr>
       <w:r>
         <w:rPr>
+          <w:noProof/>
           <w:color w:val="000000" w:themeColor="text1"/>
         </w:rPr>
         <w:drawing>
@@ -2962,7 +2963,6 @@
     <w:p>
       <w:pPr>
         <w:rPr>
-          <w:rFonts w:hint="eastAsia"/>
           <w:color w:val="000000" w:themeColor="text1"/>
         </w:rPr>
       </w:pPr>
@@ -3377,7 +3377,6 @@
     <w:p>
       <w:pPr>
         <w:rPr>
-          <w:rFonts w:hint="eastAsia"/>
           <w:color w:val="000000" w:themeColor="text1"/>
         </w:rPr>
       </w:pPr>
@@ -3504,7 +3503,6 @@
     <w:p>
       <w:pPr>
         <w:rPr>
-          <w:rFonts w:hint="eastAsia"/>
           <w:color w:val="000000" w:themeColor="text1"/>
         </w:rPr>
       </w:pPr>
@@ -3632,12 +3630,12 @@
     <w:p>
       <w:pPr>
         <w:rPr>
-          <w:rFonts w:hint="eastAsia"/>
-          <w:color w:val="000000" w:themeColor="text1"/>
-        </w:rPr>
-      </w:pPr>
-      <w:r>
-        <w:rPr>
+          <w:color w:val="000000" w:themeColor="text1"/>
+        </w:rPr>
+      </w:pPr>
+      <w:r>
+        <w:rPr>
+          <w:noProof/>
           <w:color w:val="000000" w:themeColor="text1"/>
         </w:rPr>
         <w:lastRenderedPageBreak/>
@@ -3679,6 +3677,7 @@
       </w:r>
       <w:r>
         <w:rPr>
+          <w:noProof/>
           <w:color w:val="000000" w:themeColor="text1"/>
         </w:rPr>
         <w:drawing>
@@ -3706,6 +3705,116 @@
                     <a:xfrm>
                       <a:off x="0" y="0"/>
                       <a:ext cx="5731510" cy="1542415"/>
+                    </a:xfrm>
+                    <a:prstGeom prst="rect">
+                      <a:avLst/>
+                    </a:prstGeom>
+                  </pic:spPr>
+                </pic:pic>
+              </a:graphicData>
+            </a:graphic>
+          </wp:inline>
+        </w:drawing>
+      </w:r>
+    </w:p>
+    <w:p>
+      <w:pPr>
+        <w:rPr>
+          <w:color w:val="000000" w:themeColor="text1"/>
+        </w:rPr>
+      </w:pPr>
+      <w:r>
+        <w:rPr>
+          <w:color w:val="000000" w:themeColor="text1"/>
+        </w:rPr>
+        <w:lastRenderedPageBreak/>
+        <w:drawing>
+          <wp:inline distT="0" distB="0" distL="0" distR="0" wp14:anchorId="6ADF5E0F" wp14:editId="590AEAAC">
+            <wp:extent cx="5731510" cy="2873375"/>
+            <wp:effectExtent l="0" t="0" r="2540" b="3175"/>
+            <wp:docPr id="18" name="그림 18"/>
+            <wp:cNvGraphicFramePr>
+              <a:graphicFrameLocks xmlns:a="http://schemas.openxmlformats.org/drawingml/2006/main" noChangeAspect="1"/>
+            </wp:cNvGraphicFramePr>
+            <a:graphic xmlns:a="http://schemas.openxmlformats.org/drawingml/2006/main">
+              <a:graphicData uri="http://schemas.openxmlformats.org/drawingml/2006/picture">
+                <pic:pic xmlns:pic="http://schemas.openxmlformats.org/drawingml/2006/picture">
+                  <pic:nvPicPr>
+                    <pic:cNvPr id="1" name=""/>
+                    <pic:cNvPicPr/>
+                  </pic:nvPicPr>
+                  <pic:blipFill>
+                    <a:blip r:embed="rId26"/>
+                    <a:stretch>
+                      <a:fillRect/>
+                    </a:stretch>
+                  </pic:blipFill>
+                  <pic:spPr>
+                    <a:xfrm>
+                      <a:off x="0" y="0"/>
+                      <a:ext cx="5731510" cy="2873375"/>
+                    </a:xfrm>
+                    <a:prstGeom prst="rect">
+                      <a:avLst/>
+                    </a:prstGeom>
+                  </pic:spPr>
+                </pic:pic>
+              </a:graphicData>
+            </a:graphic>
+          </wp:inline>
+        </w:drawing>
+      </w:r>
+    </w:p>
+    <w:p>
+      <w:pPr>
+        <w:rPr>
+          <w:color w:val="000000" w:themeColor="text1"/>
+        </w:rPr>
+      </w:pPr>
+    </w:p>
+    <w:p>
+      <w:pPr>
+        <w:rPr>
+          <w:color w:val="000000" w:themeColor="text1"/>
+        </w:rPr>
+      </w:pPr>
+    </w:p>
+    <w:p>
+      <w:pPr>
+        <w:rPr>
+          <w:rFonts w:hint="eastAsia"/>
+          <w:color w:val="000000" w:themeColor="text1"/>
+        </w:rPr>
+      </w:pPr>
+      <w:r>
+        <w:rPr>
+          <w:color w:val="000000" w:themeColor="text1"/>
+        </w:rPr>
+        <w:drawing>
+          <wp:inline distT="0" distB="0" distL="0" distR="0" wp14:anchorId="2A34D013" wp14:editId="6673573F">
+            <wp:extent cx="5731510" cy="2362200"/>
+            <wp:effectExtent l="0" t="0" r="2540" b="0"/>
+            <wp:docPr id="19" name="그림 19"/>
+            <wp:cNvGraphicFramePr>
+              <a:graphicFrameLocks xmlns:a="http://schemas.openxmlformats.org/drawingml/2006/main" noChangeAspect="1"/>
+            </wp:cNvGraphicFramePr>
+            <a:graphic xmlns:a="http://schemas.openxmlformats.org/drawingml/2006/main">
+              <a:graphicData uri="http://schemas.openxmlformats.org/drawingml/2006/picture">
+                <pic:pic xmlns:pic="http://schemas.openxmlformats.org/drawingml/2006/picture">
+                  <pic:nvPicPr>
+                    <pic:cNvPr id="1" name=""/>
+                    <pic:cNvPicPr/>
+                  </pic:nvPicPr>
+                  <pic:blipFill>
+                    <a:blip r:embed="rId27"/>
+                    <a:stretch>
+                      <a:fillRect/>
+                    </a:stretch>
+                  </pic:blipFill>
+                  <pic:spPr>
+                    <a:xfrm>
+                      <a:off x="0" y="0"/>
+                      <a:ext cx="5731510" cy="2362200"/>
                     </a:xfrm>
                     <a:prstGeom prst="rect">
                       <a:avLst/>

</xml_diff>